<commit_message>
Update lab 10 designs
Designed by using UML Lab tool in eclipse
</commit_message>
<xml_diff>
--- a/labs & assignments/Answers/Assignment_CS525_Lab10_986956.docx
+++ b/labs & assignments/Answers/Assignment_CS525_Lab10_986956.docx
@@ -170,10 +170,7 @@
         </w:r>
       </w:hyperlink>
     </w:p>
-    <w:p>
-      <w:bookmarkStart w:id="0" w:name="_GoBack"/>
-      <w:bookmarkEnd w:id="0"/>
-    </w:p>
+    <w:p/>
     <w:p/>
     <w:p>
       <w:r>
@@ -225,9 +222,9 @@
           <w:noProof/>
         </w:rPr>
         <w:drawing>
-          <wp:inline distT="0" distB="0" distL="0" distR="0" wp14:anchorId="41B70BCE" wp14:editId="70F918C3">
-            <wp:extent cx="6016625" cy="2907030"/>
-            <wp:effectExtent l="0" t="0" r="3175" b="7620"/>
+          <wp:inline distT="0" distB="0" distL="0" distR="0" wp14:anchorId="6BA491D3" wp14:editId="43CF253A">
+            <wp:extent cx="6016625" cy="2772410"/>
+            <wp:effectExtent l="0" t="0" r="3175" b="8890"/>
             <wp:docPr id="1" name="Picture 1"/>
             <wp:cNvGraphicFramePr>
               <a:graphicFrameLocks xmlns:a="http://schemas.openxmlformats.org/drawingml/2006/main" noChangeAspect="1"/>
@@ -248,7 +245,7 @@
                   <pic:spPr>
                     <a:xfrm>
                       <a:off x="0" y="0"/>
-                      <a:ext cx="6016625" cy="2907030"/>
+                      <a:ext cx="6016625" cy="2772410"/>
                     </a:xfrm>
                     <a:prstGeom prst="rect">
                       <a:avLst/>
@@ -261,6 +258,193 @@
         </w:drawing>
       </w:r>
     </w:p>
+    <w:p>
+      <w:r>
+        <w:t>The hotspots for this LMS Framework are:</w:t>
+      </w:r>
+    </w:p>
+    <w:p>
+      <w:pPr>
+        <w:pStyle w:val="ListParagraph"/>
+        <w:numPr>
+          <w:ilvl w:val="0"/>
+          <w:numId w:val="13"/>
+        </w:numPr>
+      </w:pPr>
+      <w:r>
+        <w:t>Grade: we can add different ways for grading like %, ABCD scale</w:t>
+      </w:r>
+    </w:p>
+    <w:p>
+      <w:pPr>
+        <w:pStyle w:val="ListParagraph"/>
+        <w:numPr>
+          <w:ilvl w:val="0"/>
+          <w:numId w:val="13"/>
+        </w:numPr>
+      </w:pPr>
+      <w:r>
+        <w:t xml:space="preserve">Viewer: </w:t>
+      </w:r>
+      <w:proofErr w:type="spellStart"/>
+      <w:r>
+        <w:t>CourseViewer</w:t>
+      </w:r>
+      <w:proofErr w:type="spellEnd"/>
+      <w:r>
+        <w:t xml:space="preserve">, or </w:t>
+      </w:r>
+      <w:proofErr w:type="spellStart"/>
+      <w:r>
+        <w:t>ProfessorViewer</w:t>
+      </w:r>
+      <w:proofErr w:type="spellEnd"/>
+      <w:r>
+        <w:t>, etc. are additional.</w:t>
+      </w:r>
+    </w:p>
+    <w:p>
+      <w:pPr>
+        <w:pStyle w:val="ListParagraph"/>
+        <w:numPr>
+          <w:ilvl w:val="0"/>
+          <w:numId w:val="13"/>
+        </w:numPr>
+      </w:pPr>
+      <w:r>
+        <w:t>Notifier: we can add different notifiers here like SMS for the course assignment releases, grading updates, etc.</w:t>
+      </w:r>
+    </w:p>
+    <w:p>
+      <w:r>
+        <w:t>Those are external from the framework.</w:t>
+      </w:r>
+    </w:p>
+    <w:p/>
+    <w:p/>
+    <w:p>
+      <w:r>
+        <w:rPr>
+          <w:b/>
+          <w:bCs/>
+        </w:rPr>
+        <w:t>Problem</w:t>
+      </w:r>
+      <w:r>
+        <w:t>:</w:t>
+      </w:r>
+    </w:p>
+    <w:p>
+      <w:r>
+        <w:t xml:space="preserve">Problem is the question of </w:t>
+      </w:r>
+      <w:r>
+        <w:t>Racing Game</w:t>
+      </w:r>
+      <w:r>
+        <w:t xml:space="preserve"> Framework design from the PDF file.</w:t>
+      </w:r>
+    </w:p>
+    <w:p/>
+    <w:p>
+      <w:r>
+        <w:rPr>
+          <w:b/>
+          <w:bCs/>
+        </w:rPr>
+        <w:t>Answer</w:t>
+      </w:r>
+      <w:r>
+        <w:t>:</w:t>
+      </w:r>
+    </w:p>
+    <w:p>
+      <w:r>
+        <w:t>Racing</w:t>
+      </w:r>
+      <w:r>
+        <w:t xml:space="preserve"> Framework</w:t>
+      </w:r>
+    </w:p>
+    <w:p>
+      <w:r>
+        <w:t>Class diagram</w:t>
+      </w:r>
+    </w:p>
+    <w:p>
+      <w:r>
+        <w:rPr>
+          <w:noProof/>
+        </w:rPr>
+        <w:lastRenderedPageBreak/>
+        <w:drawing>
+          <wp:inline distT="0" distB="0" distL="0" distR="0" wp14:anchorId="32A65699" wp14:editId="6B299983">
+            <wp:extent cx="6016625" cy="3602355"/>
+            <wp:effectExtent l="0" t="0" r="3175" b="0"/>
+            <wp:docPr id="2" name="Picture 2"/>
+            <wp:cNvGraphicFramePr>
+              <a:graphicFrameLocks xmlns:a="http://schemas.openxmlformats.org/drawingml/2006/main" noChangeAspect="1"/>
+            </wp:cNvGraphicFramePr>
+            <a:graphic xmlns:a="http://schemas.openxmlformats.org/drawingml/2006/main">
+              <a:graphicData uri="http://schemas.openxmlformats.org/drawingml/2006/picture">
+                <pic:pic xmlns:pic="http://schemas.openxmlformats.org/drawingml/2006/picture">
+                  <pic:nvPicPr>
+                    <pic:cNvPr id="1" name=""/>
+                    <pic:cNvPicPr/>
+                  </pic:nvPicPr>
+                  <pic:blipFill>
+                    <a:blip r:embed="rId7"/>
+                    <a:stretch>
+                      <a:fillRect/>
+                    </a:stretch>
+                  </pic:blipFill>
+                  <pic:spPr>
+                    <a:xfrm>
+                      <a:off x="0" y="0"/>
+                      <a:ext cx="6016625" cy="3602355"/>
+                    </a:xfrm>
+                    <a:prstGeom prst="rect">
+                      <a:avLst/>
+                    </a:prstGeom>
+                  </pic:spPr>
+                </pic:pic>
+              </a:graphicData>
+            </a:graphic>
+          </wp:inline>
+        </w:drawing>
+      </w:r>
+    </w:p>
+    <w:p/>
+    <w:p>
+      <w:r>
+        <w:t xml:space="preserve">Those Observer, </w:t>
+      </w:r>
+      <w:proofErr w:type="spellStart"/>
+      <w:r>
+        <w:t>CarState</w:t>
+      </w:r>
+      <w:proofErr w:type="spellEnd"/>
+      <w:r>
+        <w:t xml:space="preserve">, </w:t>
+      </w:r>
+      <w:proofErr w:type="spellStart"/>
+      <w:r>
+        <w:t>PressCommand</w:t>
+      </w:r>
+      <w:proofErr w:type="spellEnd"/>
+      <w:r>
+        <w:t xml:space="preserve"> interfaces are the hotspots of this framework.</w:t>
+      </w:r>
+    </w:p>
+    <w:p/>
+    <w:p>
+      <w:bookmarkStart w:id="0" w:name="_GoBack"/>
+      <w:bookmarkEnd w:id="0"/>
+    </w:p>
+    <w:p/>
+    <w:p/>
+    <w:p/>
+    <w:p/>
     <w:p/>
     <w:p/>
     <w:p/>
@@ -838,6 +1022,118 @@
     </w:lvl>
   </w:abstractNum>
   <w:abstractNum w:abstractNumId="5" w15:restartNumberingAfterBreak="0">
+    <w:nsid w:val="23EC5F63"/>
+    <w:multiLevelType w:val="hybridMultilevel"/>
+    <w:tmpl w:val="0548E5FC"/>
+    <w:lvl w:ilvl="0" w:tplc="95820362">
+      <w:numFmt w:val="bullet"/>
+      <w:lvlText w:val="-"/>
+      <w:lvlJc w:val="left"/>
+      <w:pPr>
+        <w:ind w:left="720" w:hanging="360"/>
+      </w:pPr>
+      <w:rPr>
+        <w:rFonts w:ascii="Calibri" w:eastAsiaTheme="minorHAnsi" w:hAnsi="Calibri" w:cs="Calibri" w:hint="default"/>
+      </w:rPr>
+    </w:lvl>
+    <w:lvl w:ilvl="1" w:tplc="48090003" w:tentative="1">
+      <w:start w:val="1"/>
+      <w:numFmt w:val="bullet"/>
+      <w:lvlText w:val="o"/>
+      <w:lvlJc w:val="left"/>
+      <w:pPr>
+        <w:ind w:left="1440" w:hanging="360"/>
+      </w:pPr>
+      <w:rPr>
+        <w:rFonts w:ascii="Courier New" w:hAnsi="Courier New" w:cs="Courier New" w:hint="default"/>
+      </w:rPr>
+    </w:lvl>
+    <w:lvl w:ilvl="2" w:tplc="48090005" w:tentative="1">
+      <w:start w:val="1"/>
+      <w:numFmt w:val="bullet"/>
+      <w:lvlText w:val=""/>
+      <w:lvlJc w:val="left"/>
+      <w:pPr>
+        <w:ind w:left="2160" w:hanging="360"/>
+      </w:pPr>
+      <w:rPr>
+        <w:rFonts w:ascii="Wingdings" w:hAnsi="Wingdings" w:hint="default"/>
+      </w:rPr>
+    </w:lvl>
+    <w:lvl w:ilvl="3" w:tplc="48090001" w:tentative="1">
+      <w:start w:val="1"/>
+      <w:numFmt w:val="bullet"/>
+      <w:lvlText w:val=""/>
+      <w:lvlJc w:val="left"/>
+      <w:pPr>
+        <w:ind w:left="2880" w:hanging="360"/>
+      </w:pPr>
+      <w:rPr>
+        <w:rFonts w:ascii="Symbol" w:hAnsi="Symbol" w:hint="default"/>
+      </w:rPr>
+    </w:lvl>
+    <w:lvl w:ilvl="4" w:tplc="48090003" w:tentative="1">
+      <w:start w:val="1"/>
+      <w:numFmt w:val="bullet"/>
+      <w:lvlText w:val="o"/>
+      <w:lvlJc w:val="left"/>
+      <w:pPr>
+        <w:ind w:left="3600" w:hanging="360"/>
+      </w:pPr>
+      <w:rPr>
+        <w:rFonts w:ascii="Courier New" w:hAnsi="Courier New" w:cs="Courier New" w:hint="default"/>
+      </w:rPr>
+    </w:lvl>
+    <w:lvl w:ilvl="5" w:tplc="48090005" w:tentative="1">
+      <w:start w:val="1"/>
+      <w:numFmt w:val="bullet"/>
+      <w:lvlText w:val=""/>
+      <w:lvlJc w:val="left"/>
+      <w:pPr>
+        <w:ind w:left="4320" w:hanging="360"/>
+      </w:pPr>
+      <w:rPr>
+        <w:rFonts w:ascii="Wingdings" w:hAnsi="Wingdings" w:hint="default"/>
+      </w:rPr>
+    </w:lvl>
+    <w:lvl w:ilvl="6" w:tplc="48090001" w:tentative="1">
+      <w:start w:val="1"/>
+      <w:numFmt w:val="bullet"/>
+      <w:lvlText w:val=""/>
+      <w:lvlJc w:val="left"/>
+      <w:pPr>
+        <w:ind w:left="5040" w:hanging="360"/>
+      </w:pPr>
+      <w:rPr>
+        <w:rFonts w:ascii="Symbol" w:hAnsi="Symbol" w:hint="default"/>
+      </w:rPr>
+    </w:lvl>
+    <w:lvl w:ilvl="7" w:tplc="48090003" w:tentative="1">
+      <w:start w:val="1"/>
+      <w:numFmt w:val="bullet"/>
+      <w:lvlText w:val="o"/>
+      <w:lvlJc w:val="left"/>
+      <w:pPr>
+        <w:ind w:left="5760" w:hanging="360"/>
+      </w:pPr>
+      <w:rPr>
+        <w:rFonts w:ascii="Courier New" w:hAnsi="Courier New" w:cs="Courier New" w:hint="default"/>
+      </w:rPr>
+    </w:lvl>
+    <w:lvl w:ilvl="8" w:tplc="48090005" w:tentative="1">
+      <w:start w:val="1"/>
+      <w:numFmt w:val="bullet"/>
+      <w:lvlText w:val=""/>
+      <w:lvlJc w:val="left"/>
+      <w:pPr>
+        <w:ind w:left="6480" w:hanging="360"/>
+      </w:pPr>
+      <w:rPr>
+        <w:rFonts w:ascii="Wingdings" w:hAnsi="Wingdings" w:hint="default"/>
+      </w:rPr>
+    </w:lvl>
+  </w:abstractNum>
+  <w:abstractNum w:abstractNumId="6" w15:restartNumberingAfterBreak="0">
     <w:nsid w:val="2FFB5F83"/>
     <w:multiLevelType w:val="hybridMultilevel"/>
     <w:tmpl w:val="EFB0DFD0"/>
@@ -949,7 +1245,7 @@
       </w:rPr>
     </w:lvl>
   </w:abstractNum>
-  <w:abstractNum w:abstractNumId="6" w15:restartNumberingAfterBreak="0">
+  <w:abstractNum w:abstractNumId="7" w15:restartNumberingAfterBreak="0">
     <w:nsid w:val="316067AD"/>
     <w:multiLevelType w:val="hybridMultilevel"/>
     <w:tmpl w:val="B9DE01E8"/>
@@ -1038,7 +1334,7 @@
       </w:pPr>
     </w:lvl>
   </w:abstractNum>
-  <w:abstractNum w:abstractNumId="7" w15:restartNumberingAfterBreak="0">
+  <w:abstractNum w:abstractNumId="8" w15:restartNumberingAfterBreak="0">
     <w:nsid w:val="37480D34"/>
     <w:multiLevelType w:val="hybridMultilevel"/>
     <w:tmpl w:val="5E74FA5C"/>
@@ -1127,7 +1423,7 @@
       </w:pPr>
     </w:lvl>
   </w:abstractNum>
-  <w:abstractNum w:abstractNumId="8" w15:restartNumberingAfterBreak="0">
+  <w:abstractNum w:abstractNumId="9" w15:restartNumberingAfterBreak="0">
     <w:nsid w:val="4ABF57F5"/>
     <w:multiLevelType w:val="hybridMultilevel"/>
     <w:tmpl w:val="2BF83D5E"/>
@@ -1240,7 +1536,7 @@
       </w:rPr>
     </w:lvl>
   </w:abstractNum>
-  <w:abstractNum w:abstractNumId="9" w15:restartNumberingAfterBreak="0">
+  <w:abstractNum w:abstractNumId="10" w15:restartNumberingAfterBreak="0">
     <w:nsid w:val="67991AD1"/>
     <w:multiLevelType w:val="hybridMultilevel"/>
     <w:tmpl w:val="4612955C"/>
@@ -1329,7 +1625,7 @@
       </w:pPr>
     </w:lvl>
   </w:abstractNum>
-  <w:abstractNum w:abstractNumId="10" w15:restartNumberingAfterBreak="0">
+  <w:abstractNum w:abstractNumId="11" w15:restartNumberingAfterBreak="0">
     <w:nsid w:val="779D0686"/>
     <w:multiLevelType w:val="hybridMultilevel"/>
     <w:tmpl w:val="BDB2106A"/>
@@ -1442,7 +1738,7 @@
       </w:rPr>
     </w:lvl>
   </w:abstractNum>
-  <w:abstractNum w:abstractNumId="11" w15:restartNumberingAfterBreak="0">
+  <w:abstractNum w:abstractNumId="12" w15:restartNumberingAfterBreak="0">
     <w:nsid w:val="7AB54905"/>
     <w:multiLevelType w:val="hybridMultilevel"/>
     <w:tmpl w:val="30E29C8C"/>
@@ -1556,16 +1852,16 @@
     </w:lvl>
   </w:abstractNum>
   <w:num w:numId="1">
+    <w:abstractNumId w:val="9"/>
+  </w:num>
+  <w:num w:numId="2">
     <w:abstractNumId w:val="8"/>
   </w:num>
-  <w:num w:numId="2">
-    <w:abstractNumId w:val="7"/>
-  </w:num>
   <w:num w:numId="3">
-    <w:abstractNumId w:val="9"/>
+    <w:abstractNumId w:val="10"/>
   </w:num>
   <w:num w:numId="4">
-    <w:abstractNumId w:val="6"/>
+    <w:abstractNumId w:val="7"/>
   </w:num>
   <w:num w:numId="5">
     <w:abstractNumId w:val="3"/>
@@ -1583,12 +1879,15 @@
     <w:abstractNumId w:val="0"/>
   </w:num>
   <w:num w:numId="10">
-    <w:abstractNumId w:val="10"/>
+    <w:abstractNumId w:val="11"/>
   </w:num>
   <w:num w:numId="11">
-    <w:abstractNumId w:val="11"/>
+    <w:abstractNumId w:val="12"/>
   </w:num>
   <w:num w:numId="12">
+    <w:abstractNumId w:val="6"/>
+  </w:num>
+  <w:num w:numId="13">
     <w:abstractNumId w:val="5"/>
   </w:num>
 </w:numbering>

</xml_diff>